<commit_message>
Update: Santhaya Raag Maaru
</commit_message>
<xml_diff>
--- a/Pothi Creation - Word Files/Raag Maaru bani bhagta ki.docx
+++ b/Pothi Creation - Word Files/Raag Maaru bani bhagta ki.docx
@@ -10,6 +10,159 @@
           <w:noProof/>
         </w:rPr>
       </w:pPr>
+    </w:p>
+    <w:p>
+      <w:pPr>
+        <w:pStyle w:val="Tab-20-60"/>
+        <w:rPr>
+          <w:rFonts w:ascii="GurbaniAkharThick" w:hAnsi="GurbaniAkharThick"/>
+          <w:noProof/>
+        </w:rPr>
+      </w:pPr>
+    </w:p>
+    <w:p>
+      <w:pPr>
+        <w:pStyle w:val="Tab-20-60"/>
+        <w:rPr>
+          <w:rFonts w:ascii="GurbaniAkharThick" w:hAnsi="GurbaniAkharThick"/>
+          <w:noProof/>
+        </w:rPr>
+      </w:pPr>
+    </w:p>
+    <w:p>
+      <w:pPr>
+        <w:pStyle w:val="Tab-20-60"/>
+        <w:rPr>
+          <w:rFonts w:ascii="GurbaniAkharThick" w:hAnsi="GurbaniAkharThick"/>
+          <w:noProof/>
+        </w:rPr>
+      </w:pPr>
+    </w:p>
+    <w:p>
+      <w:pPr>
+        <w:pStyle w:val="Tab-20-60"/>
+        <w:rPr>
+          <w:rFonts w:ascii="GurbaniAkharThick" w:hAnsi="GurbaniAkharThick"/>
+          <w:noProof/>
+        </w:rPr>
+      </w:pPr>
+    </w:p>
+    <w:p>
+      <w:pPr>
+        <w:pStyle w:val="Tab-20-60"/>
+        <w:rPr>
+          <w:rFonts w:ascii="GurbaniAkharThick" w:hAnsi="GurbaniAkharThick"/>
+          <w:noProof/>
+        </w:rPr>
+      </w:pPr>
+    </w:p>
+    <w:p>
+      <w:pPr>
+        <w:pStyle w:val="Tab-20-60"/>
+        <w:rPr>
+          <w:rFonts w:ascii="GurbaniAkharThick" w:hAnsi="GurbaniAkharThick"/>
+          <w:noProof/>
+        </w:rPr>
+      </w:pPr>
+    </w:p>
+    <w:p>
+      <w:pPr>
+        <w:pStyle w:val="Tab-20-60"/>
+        <w:rPr>
+          <w:rFonts w:ascii="GurbaniAkharThick" w:hAnsi="GurbaniAkharThick"/>
+          <w:noProof/>
+        </w:rPr>
+      </w:pPr>
+    </w:p>
+    <w:p>
+      <w:pPr>
+        <w:pStyle w:val="Tab-20-60"/>
+        <w:rPr>
+          <w:rFonts w:ascii="GurbaniAkharThick" w:hAnsi="GurbaniAkharThick"/>
+          <w:noProof/>
+        </w:rPr>
+      </w:pPr>
+    </w:p>
+    <w:p>
+      <w:pPr>
+        <w:pStyle w:val="Tab-20-60"/>
+        <w:rPr>
+          <w:rFonts w:ascii="GurbaniAkharThick" w:hAnsi="GurbaniAkharThick"/>
+          <w:noProof/>
+        </w:rPr>
+      </w:pPr>
+    </w:p>
+    <w:p>
+      <w:pPr>
+        <w:pStyle w:val="Tab-20-60"/>
+        <w:rPr>
+          <w:rFonts w:ascii="GurbaniAkharThick" w:hAnsi="GurbaniAkharThick"/>
+          <w:noProof/>
+        </w:rPr>
+      </w:pPr>
+    </w:p>
+    <w:p>
+      <w:pPr>
+        <w:pStyle w:val="Tab-20-60"/>
+        <w:rPr>
+          <w:rFonts w:ascii="GurbaniAkharThick" w:hAnsi="GurbaniAkharThick"/>
+          <w:noProof/>
+        </w:rPr>
+      </w:pPr>
+    </w:p>
+    <w:p>
+      <w:pPr>
+        <w:pStyle w:val="Tab-20-60"/>
+        <w:rPr>
+          <w:rFonts w:ascii="GurbaniAkharThick" w:hAnsi="GurbaniAkharThick"/>
+          <w:noProof/>
+        </w:rPr>
+      </w:pPr>
+    </w:p>
+    <w:p>
+      <w:pPr>
+        <w:pStyle w:val="Tab-20-60"/>
+        <w:rPr>
+          <w:rFonts w:ascii="GurbaniAkharThick" w:hAnsi="GurbaniAkharThick"/>
+          <w:noProof/>
+        </w:rPr>
+      </w:pPr>
+    </w:p>
+    <w:p>
+      <w:pPr>
+        <w:pStyle w:val="Tab-20-60"/>
+        <w:rPr>
+          <w:rFonts w:ascii="GurbaniAkharThick" w:hAnsi="GurbaniAkharThick"/>
+          <w:noProof/>
+        </w:rPr>
+      </w:pPr>
+    </w:p>
+    <w:p>
+      <w:pPr>
+        <w:pStyle w:val="Tab-20-60"/>
+        <w:rPr>
+          <w:rFonts w:ascii="GurbaniAkharThick" w:hAnsi="GurbaniAkharThick"/>
+          <w:noProof/>
+        </w:rPr>
+      </w:pPr>
+    </w:p>
+    <w:p>
+      <w:pPr>
+        <w:pStyle w:val="Tab-20-60"/>
+        <w:rPr>
+          <w:rFonts w:ascii="GurbaniAkharThick" w:hAnsi="GurbaniAkharThick"/>
+          <w:noProof/>
+        </w:rPr>
+      </w:pPr>
+    </w:p>
+    <w:p>
+      <w:pPr>
+        <w:pStyle w:val="Tab-20-60"/>
+        <w:rPr>
+          <w:rFonts w:ascii="GurbaniAkharThick" w:hAnsi="GurbaniAkharThick"/>
+          <w:noProof/>
+        </w:rPr>
+      </w:pPr>
       <w:r>
         <w:rPr>
           <w:rFonts w:ascii="GurbaniAkharThick" w:hAnsi="GurbaniAkharThick"/>
@@ -309,7 +462,24 @@
           <w:noProof/>
         </w:rPr>
         <w:br/>
-        <w:t xml:space="preserve"> bwiDE jIau drbwrI ]2] khY kbIru sunhu ry sMqhu Kyq hI krhu inbyrw ] Ab kI bwr bKis </w:t>
+        <w:t xml:space="preserve"> bwiDE jIau </w:t>
+      </w:r>
+      <w:bookmarkStart w:id="0" w:name="_GoBack"/>
+      <w:r>
+        <w:rPr>
+          <w:rFonts w:ascii="GurbaniAkharThick" w:hAnsi="GurbaniAkharThick"/>
+          <w:noProof/>
+          <w:color w:val="548DD4" w:themeColor="text2" w:themeTint="99"/>
+        </w:rPr>
+        <w:t>drbwrI</w:t>
+      </w:r>
+      <w:bookmarkEnd w:id="0"/>
+      <w:r>
+        <w:rPr>
+          <w:rFonts w:ascii="GurbaniAkharThick" w:hAnsi="GurbaniAkharThick"/>
+          <w:noProof/>
+        </w:rPr>
+        <w:t xml:space="preserve"> ]2] khY kbIru sunhu ry sMqhu Kyq hI krhu inbyrw ] Ab kI bwr bKis </w:t>
       </w:r>
       <w:r>
         <w:rPr>
@@ -700,16 +870,7 @@
           <w:noProof/>
         </w:rPr>
         <w:br/>
-        <w:t xml:space="preserve"> ]1] rhwau ] lwlc lwgy jnmu gvwieAw mwieAw Brm Bulwihgw ] Dn </w:t>
-      </w:r>
-      <w:bookmarkStart w:id="0" w:name="_GoBack"/>
-      <w:bookmarkEnd w:id="0"/>
-      <w:r>
-        <w:rPr>
-          <w:rFonts w:ascii="GurbaniAkharThick" w:hAnsi="GurbaniAkharThick"/>
-          <w:noProof/>
-        </w:rPr>
-        <w:t xml:space="preserve">jobn kw grbu n kIjY </w:t>
+        <w:t xml:space="preserve"> ]1] rhwau ] lwlc lwgy jnmu gvwieAw mwieAw Brm Bulwihgw ] Dn jobn kw grbu n kIjY </w:t>
       </w:r>
       <w:r>
         <w:rPr>

</xml_diff>